<commit_message>
Address Keith's suggestions down to the Tagging section
</commit_message>
<xml_diff>
--- a/analysis/paper/drafting/Regular_et_al_manuscript_v8_KL_PMR.docx
+++ b/analysis/paper/drafting/Regular_et_al_manuscript_v8_KL_PMR.docx
@@ -273,14 +273,19 @@
         <w:commentReference w:id="15"/>
       </w:r>
       <w:r>
-        <w:t xml:space="preserve"> challenge can be mediated, to a degree, by the application of interactive visualization tools </w:t>
-      </w:r>
-      <w:del w:id="16" w:author="Lewis, Keith" w:date="2019-09-18T13:17:00Z">
+        <w:t xml:space="preserve"> challenge can be mediated, to a deg</w:t>
+      </w:r>
+      <w:bookmarkStart w:id="16" w:name="_GoBack"/>
+      <w:bookmarkEnd w:id="16"/>
+      <w:r>
+        <w:t xml:space="preserve">ree, by the application of interactive visualization tools </w:t>
+      </w:r>
+      <w:del w:id="17" w:author="Lewis, Keith" w:date="2019-09-18T13:17:00Z">
         <w:r>
           <w:delText>as that they</w:delText>
         </w:r>
       </w:del>
-      <w:ins w:id="17" w:author="Lewis, Keith" w:date="2019-09-18T13:17:00Z">
+      <w:ins w:id="18" w:author="Lewis, Keith" w:date="2019-09-18T13:17:00Z">
         <w:r>
           <w:t>that</w:t>
         </w:r>
@@ -288,26 +293,26 @@
       <w:r>
         <w:t xml:space="preserve"> allow detailed exploration of the data behind a </w:t>
       </w:r>
-      <w:ins w:id="18" w:author="Lewis, Keith" w:date="2019-09-18T13:19:00Z">
+      <w:ins w:id="19" w:author="Lewis, Keith" w:date="2019-09-18T13:19:00Z">
         <w:r>
           <w:t xml:space="preserve">given </w:t>
         </w:r>
       </w:ins>
-      <w:commentRangeStart w:id="19"/>
+      <w:commentRangeStart w:id="20"/>
       <w:r>
         <w:t>plot</w:t>
       </w:r>
-      <w:commentRangeEnd w:id="19"/>
+      <w:commentRangeEnd w:id="20"/>
       <w:r>
         <w:rPr>
           <w:rStyle w:val="CommentReference"/>
         </w:rPr>
-        <w:commentReference w:id="19"/>
+        <w:commentReference w:id="20"/>
       </w:r>
       <w:r>
         <w:t xml:space="preserve">. For instance, the ability to zoom in on features or areas of interest, turn off layers and hover over specific points to reveal more information creates an interactive user-driven experience that expedites </w:t>
       </w:r>
-      <w:ins w:id="20" w:author="Lewis, Keith" w:date="2019-09-18T13:16:00Z">
+      <w:ins w:id="21" w:author="Lewis, Keith" w:date="2019-09-18T13:16:00Z">
         <w:r>
           <w:t xml:space="preserve">data </w:t>
         </w:r>
@@ -315,7 +320,7 @@
       <w:r>
         <w:t>exploration</w:t>
       </w:r>
-      <w:del w:id="21" w:author="Lewis, Keith" w:date="2019-09-18T13:16:00Z">
+      <w:del w:id="22" w:author="Lewis, Keith" w:date="2019-09-18T13:16:00Z">
         <w:r>
           <w:delText>s of data</w:delText>
         </w:r>
@@ -323,12 +328,12 @@
       <w:r>
         <w:t xml:space="preserve">. </w:t>
       </w:r>
-      <w:del w:id="22" w:author="Lewis, Keith" w:date="2019-09-18T13:16:00Z">
+      <w:del w:id="23" w:author="Lewis, Keith" w:date="2019-09-18T13:16:00Z">
         <w:r>
           <w:delText>This is exemplified</w:delText>
         </w:r>
       </w:del>
-      <w:ins w:id="23" w:author="Lewis, Keith" w:date="2019-09-18T13:16:00Z">
+      <w:ins w:id="24" w:author="Lewis, Keith" w:date="2019-09-18T13:16:00Z">
         <w:r>
           <w:t>These abilities are illustrated</w:t>
         </w:r>
@@ -339,21 +344,6 @@
       <w:r>
         <w:t xml:space="preserve"> </w:t>
       </w:r>
-    </w:p>
-    <w:p>
-      <w:pPr>
-        <w:pStyle w:val="BodyText"/>
-      </w:pPr>
-    </w:p>
-    <w:p>
-      <w:pPr>
-        <w:pStyle w:val="BodyText"/>
-      </w:pPr>
-      <w:r>
-        <w:t>YOU ARE HERE</w:t>
-      </w:r>
-      <w:bookmarkStart w:id="24" w:name="_GoBack"/>
-      <w:bookmarkEnd w:id="24"/>
     </w:p>
     <w:p>
       <w:pPr>
@@ -725,7 +715,11 @@
       </w:r>
       <w:ins w:id="65" w:author="Lewis, Keith" w:date="2019-09-18T13:31:00Z">
         <w:r>
-          <w:t xml:space="preserve">There is also a “Help” tab.  </w:t>
+          <w:t xml:space="preserve">There is also a “Help” </w:t>
+        </w:r>
+        <w:r>
+          <w:lastRenderedPageBreak/>
+          <w:t xml:space="preserve">tab.  </w:t>
         </w:r>
       </w:ins>
       <w:del w:id="66" w:author="Lewis, Keith" w:date="2019-09-18T13:28:00Z">
@@ -746,11 +740,7 @@
       </w:r>
       <w:commentRangeStart w:id="68"/>
       <w:r>
-        <w:t xml:space="preserve">Advanced inputs allow the </w:t>
-      </w:r>
-      <w:r>
-        <w:lastRenderedPageBreak/>
-        <w:t xml:space="preserve">user to select unconverted data (default) or converted data (which allows for a single complete time-series to be used as opposed to time-series broken by changes in survey gear) and select whether they would like analyses conducted by length and/or age, among others. </w:t>
+        <w:t xml:space="preserve">Advanced inputs allow the user to select unconverted data (default) or converted data (which allows for a single complete time-series to be used as opposed to time-series broken by changes in survey gear) and select whether they would like analyses conducted by length and/or age, among others. </w:t>
       </w:r>
       <w:commentRangeEnd w:id="68"/>
       <w:r>
@@ -893,6 +883,7 @@
         <w:rPr>
           <w:i/>
         </w:rPr>
+        <w:lastRenderedPageBreak/>
         <w:t>morhua</w:t>
       </w:r>
       <w:proofErr w:type="spellEnd"/>
@@ -953,7 +944,6 @@
         <w:rPr>
           <w:noProof/>
         </w:rPr>
-        <w:lastRenderedPageBreak/>
         <w:drawing>
           <wp:inline distT="0" distB="0" distL="0" distR="0" wp14:anchorId="68BA1569" wp14:editId="45D43E1A">
             <wp:extent cx="5943600" cy="3078766"/>
@@ -1080,7 +1070,11 @@
         <w:pStyle w:val="FirstParagraph"/>
       </w:pPr>
       <w:r>
-        <w:t xml:space="preserve">Northern cod (NAFO Divisions 2J3KL) has a rich history of tagging, starting in in 1954 (Taggart, Penney, Barrowman, &amp; George, 1995) and continuing to this day. The tagging and recovery data are captured in a standardized database, with fields typical of most tagging programs. This data base has over 600,000 records as of early 2019, with 2,000-10,000 tags deployed annually in recent decades. The tagging and capture data are used in the current assessment model for this stock (Cadigan, 2016), but tools to explore this extensive data set were limited, </w:t>
+        <w:t xml:space="preserve">Northern cod (NAFO Divisions 2J3KL) has a rich history of tagging, starting in in 1954 (Taggart, Penney, Barrowman, &amp; George, 1995) and continuing to this day. The tagging and recovery data are captured in a standardized database, with fields typical of most tagging programs. This data base has over 600,000 records as of early 2019, with 2,000-10,000 tags </w:t>
+      </w:r>
+      <w:r>
+        <w:lastRenderedPageBreak/>
+        <w:t xml:space="preserve">deployed annually in recent decades. The tagging and capture data are used in the current assessment model for this stock (Cadigan, 2016), but tools to explore this extensive data set were limited, </w:t>
       </w:r>
       <w:commentRangeStart w:id="80"/>
       <w:r>
@@ -1094,11 +1088,7 @@
         <w:commentReference w:id="80"/>
       </w:r>
       <w:r>
-        <w:t xml:space="preserve">. To begin to explore and understand this large data </w:t>
-      </w:r>
-      <w:r>
-        <w:lastRenderedPageBreak/>
-        <w:t xml:space="preserve">set, we built a simple shiny (Chang et al., 2018) </w:t>
+        <w:t xml:space="preserve">. To begin to explore and understand this large data set, we built a simple shiny (Chang et al., 2018) </w:t>
       </w:r>
       <w:commentRangeStart w:id="81"/>
       <w:r>
@@ -1159,6 +1149,7 @@
         <w:rPr>
           <w:noProof/>
         </w:rPr>
+        <w:lastRenderedPageBreak/>
         <w:drawing>
           <wp:inline distT="0" distB="0" distL="0" distR="0" wp14:anchorId="7A5F46EE" wp14:editId="34311059">
             <wp:extent cx="5943600" cy="3012253"/>
@@ -1207,15 +1198,15 @@
         <w:pStyle w:val="ImageCaption"/>
       </w:pPr>
       <w:r>
+        <w:t>Figure 3: Screen shot of cod tag mapping tool using shinydashboard and leaflet. The markercluster function dynamically splits or pools tagging locations (red, orange, green or yellow points) depending on zoom level, the recoveries positions (blue) are much fewer, and are left to be plotted individually at all scales. Options to include pop up labels are included, so specific information on each point can be retrieved with a mouse click (in this case: tag number, fish length, date released, and date captured), which is particularly useful when error checking.</w:t>
+      </w:r>
+    </w:p>
+    <w:p>
+      <w:r>
+        <w:rPr>
+          <w:noProof/>
+        </w:rPr>
         <w:lastRenderedPageBreak/>
-        <w:t>Figure 3: Screen shot of cod tag mapping tool using shinydashboard and leaflet. The markercluster function dynamically splits or pools tagging locations (red, orange, green or yellow points) depending on zoom level, the recoveries positions (blue) are much fewer, and are left to be plotted individually at all scales. Options to include pop up labels are included, so specific information on each point can be retrieved with a mouse click (in this case: tag number, fish length, date released, and date captured), which is particularly useful when error checking.</w:t>
-      </w:r>
-    </w:p>
-    <w:p>
-      <w:r>
-        <w:rPr>
-          <w:noProof/>
-        </w:rPr>
         <w:drawing>
           <wp:inline distT="0" distB="0" distL="0" distR="0" wp14:anchorId="594CF1C9" wp14:editId="77E4827C">
             <wp:extent cx="5943600" cy="3050419"/>
@@ -1273,7 +1264,6 @@
       </w:pPr>
       <w:bookmarkStart w:id="84" w:name="data-modeling"/>
       <w:r>
-        <w:lastRenderedPageBreak/>
         <w:t xml:space="preserve">Data </w:t>
       </w:r>
       <w:commentRangeStart w:id="85"/>
@@ -1301,7 +1291,11 @@
         </w:rPr>
       </w:pPr>
       <w:r>
-        <w:t xml:space="preserve">Synthesizing data from multiple sources presents a key challenge to stock assessment. Analyses of different data sources were traditionally carried out independently and the summaries or parameters from these analyses were used in the assessment model. This approach, however, is less than ideal because information may be lost and uncertainty may be unaccounted for when we “do statistics on the statistics” (Link, 1999; Maunder &amp; Punt, 2013). Such issues have largely been curtailed in contemporary stock assessments thanks to advances in statistical computing that have facilitated the analysis of all available data, in as raw a form as appropriate, in a single integrated analysis (Maunder &amp; Punt, 2013). Specifically, statistical modeling tools such as JAGS (Plummer, 2003), AD Model Builder (Fournier et al., 2012) and Template Model Builder (Kristensen, Nielsen, Berg, Skaug, &amp; Bell, 2016) allow the construction of a joint likelihood for an array of observations to, in theory, extract as much information as possible about the biological and fishery processes. </w:t>
+        <w:t xml:space="preserve">Synthesizing data from multiple sources presents a key challenge to stock assessment. Analyses of different data sources were traditionally carried out independently and the summaries or parameters from these analyses were used in the assessment model. This approach, however, is less than ideal because information may be lost and uncertainty may be unaccounted for when we “do statistics on the statistics” (Link, 1999; Maunder &amp; Punt, 2013). Such issues have largely been curtailed in contemporary stock assessments thanks to advances in statistical computing that have facilitated the analysis of all available data, in as raw a form as appropriate, in a single </w:t>
+      </w:r>
+      <w:r>
+        <w:lastRenderedPageBreak/>
+        <w:t xml:space="preserve">integrated analysis (Maunder &amp; Punt, 2013). Specifically, statistical modeling tools such as JAGS (Plummer, 2003), AD Model Builder (Fournier et al., 2012) and Template Model Builder (Kristensen, Nielsen, Berg, Skaug, &amp; Bell, 2016) allow the construction of a joint likelihood for an array of observations to, in theory, extract as much information as possible about the biological and fishery processes. </w:t>
       </w:r>
     </w:p>
     <w:p>
@@ -1314,11 +1308,7 @@
       <w:moveToRangeStart w:id="88" w:author="Lewis, Keith" w:date="2019-09-18T13:37:00Z" w:name="move19706289"/>
       <w:moveTo w:id="89" w:author="Lewis, Keith" w:date="2019-09-18T13:37:00Z">
         <w:r>
-          <w:t xml:space="preserve">The Northern cod stock off southern Labrador and eastern Newfoundland is one of the most well studied stocks in eastern Canada, perhaps by virtue of its history. As such, there are multiple monitoring programs that help inform the status of the stock and data from most of these programs have been integrated into a state-space stock assessment model, called NCAM (Cadigan, 2016). The model includes information from research vessel autumn trawl surveys (1983-present), Sentinel fishery surveys (1995-present), inshore acoustic surveys (1995-2009), fishery catch-at-age compositions and partial fishery landings (1983-present), and tagging (1983-present). Using a series of observation equations, this TMB based model reduces thousands of </w:t>
-        </w:r>
-        <w:r>
-          <w:lastRenderedPageBreak/>
-          <w:t xml:space="preserve">historical data points into quantities such as recruitment, spawning stock biomass, fishing mortality and natural mortality. </w:t>
+          <w:t xml:space="preserve">The Northern cod stock off southern Labrador and eastern Newfoundland is one of the most well studied stocks in eastern Canada, perhaps by virtue of its history. As such, there are multiple monitoring programs that help inform the status of the stock and data from most of these programs have been integrated into a state-space stock assessment model, called NCAM (Cadigan, 2016). The model includes information from research vessel autumn trawl surveys (1983-present), Sentinel fishery surveys (1995-present), inshore acoustic surveys (1995-2009), fishery catch-at-age compositions and partial fishery landings (1983-present), and tagging (1983-present). Using a series of observation equations, this TMB based model reduces thousands of historical data points into quantities such as recruitment, spawning stock biomass, fishing mortality and natural mortality. </w:t>
         </w:r>
       </w:moveTo>
       <w:moveToRangeEnd w:id="88"/>
@@ -1401,7 +1391,11 @@
       </w:ins>
       <w:moveTo w:id="104" w:author="Lewis, Keith" w:date="2019-09-18T13:38:00Z">
         <w:r>
-          <w:t>. First, it is no longer feasible for the analyst to include and describe every figure and table produced in a single document. Second, it is difficult for stakeholders to efficiently digest the information that has been compressed into a series of static slides or pages. Interactive documents provide a potential solution to this problem as they allow much more information to be contained and accessible on a single screen.</w:t>
+          <w:t xml:space="preserve">. First, it is no longer feasible for the analyst to </w:t>
+        </w:r>
+        <w:r>
+          <w:lastRenderedPageBreak/>
+          <w:t>include and describe every figure and table produced in a single document. Second, it is difficult for stakeholders to efficiently digest the information that has been compressed into a series of static slides or pages. Interactive documents provide a potential solution to this problem as they allow much more information to be contained and accessible on a single screen.</w:t>
         </w:r>
       </w:moveTo>
       <w:ins w:id="105" w:author="Lewis, Keith" w:date="2019-09-18T15:34:00Z">
@@ -1443,6 +1437,7 @@
         <w:pStyle w:val="BodyText"/>
       </w:pPr>
       <w:r>
+        <w:lastRenderedPageBreak/>
         <w:t>In the pursuit of an easier and more efficient way to communicate results from NCAM, an interactive and self-contained “</w:t>
       </w:r>
       <w:commentRangeStart w:id="112"/>
@@ -1471,33 +1466,33 @@
         <w:commentReference w:id="113"/>
       </w:r>
       <w:r>
-        <w:t xml:space="preserve">We used R-based packages (R Core Team, 2017) and the RStudio IDE (RStudio Team, 2015) to construct a tool for exploring the input and output of NCAM, specifically the flexdashboard (Allaire, 2017) package to group interactive plotly-based (Sievert, 2018) visuals into a dynamic document. We also used the crosstalk (Cheng, 2016) package to link the data displayed across multiple plots. Via R </w:t>
+        <w:t>We used R-based packages (R Core Team, 2017) and the RStudio IDE (RStudio Team, 2015) to construct a tool for exploring the input and output of NCAM, specifically the flexdashboard (Allaire, 2017) package to group interactive plotly-based (Sievert, 2018) visuals into a dynamic document. We also used the crosstalk (Cheng, 2016) package to link the data displayed across multiple plots. Via R Markdown (Allaire et al., 2018), the dashboard is rendered into a self-contained html file that is reproducible, interactive, and easy to update following modifications to the model or the addition of new data.</w:t>
+      </w:r>
+    </w:p>
+    <w:p>
+      <w:pPr>
+        <w:pStyle w:val="BodyText"/>
+      </w:pPr>
+      <w:r>
+        <w:t xml:space="preserve">The NCAM dashboard (Supplement 2) contains a series of pages, the first of which provides terse point-form background on the model (page named “Background”). Subsequent pages provide a series of diagnostic plots for assessing model fits to catch (“Catch”), survey (“RV survey”, “SN survey” and “SS survey”; accessed from the “Surveys” drop-down menu), and tagging (“Tagging”) data. For instance, the “RV survey” page includes plots of observed and predicted values of mean numbers per tow captured in the research vessel survey (Figure 5). The dashboard also includes </w:t>
+      </w:r>
+      <w:commentRangeStart w:id="114"/>
+      <w:r>
+        <w:t xml:space="preserve">pages </w:t>
+      </w:r>
+      <w:commentRangeEnd w:id="114"/>
+      <w:r>
+        <w:rPr>
+          <w:rStyle w:val="CommentReference"/>
+        </w:rPr>
+        <w:commentReference w:id="114"/>
+      </w:r>
+      <w:r>
+        <w:t xml:space="preserve">focused on model estimates such as catchability and selectivity (“Catchability”), stock size and vital rates (“Trends”; Figure 6), and stock productivity (“Productivity”). Finally, some results from a retrospective analyses are included under the “Retro” page, trends from different models are compared under the “Comps” page, details on the projections are accessed from the “Projections” drop-down menu (“Assumptions”, “Past </w:t>
       </w:r>
       <w:r>
         <w:lastRenderedPageBreak/>
-        <w:t>Markdown (Allaire et al., 2018), the dashboard is rendered into a self-contained html file that is reproducible, interactive, and easy to update following modifications to the model or the addition of new data.</w:t>
-      </w:r>
-    </w:p>
-    <w:p>
-      <w:pPr>
-        <w:pStyle w:val="BodyText"/>
-      </w:pPr>
-      <w:r>
-        <w:t xml:space="preserve">The NCAM dashboard (Supplement 2) contains a series of pages, the first of which provides terse point-form background on the model (page named “Background”). Subsequent pages provide a series of diagnostic plots for assessing model fits to catch (“Catch”), survey (“RV survey”, “SN survey” and “SS survey”; accessed from the “Surveys” drop-down menu), and tagging (“Tagging”) data. For instance, the “RV survey” page includes plots of observed and predicted values of mean numbers per tow captured in the research vessel survey (Figure 5). The dashboard also includes </w:t>
-      </w:r>
-      <w:commentRangeStart w:id="114"/>
-      <w:r>
-        <w:t xml:space="preserve">pages </w:t>
-      </w:r>
-      <w:commentRangeEnd w:id="114"/>
-      <w:r>
-        <w:rPr>
-          <w:rStyle w:val="CommentReference"/>
-        </w:rPr>
-        <w:commentReference w:id="114"/>
-      </w:r>
-      <w:r>
-        <w:t xml:space="preserve">focused on model estimates such as catchability and selectivity (“Catchability”), stock size and vital rates (“Trends”; Figure 6), and stock productivity (“Productivity”). Finally, some results from a retrospective analyses are included under the “Retro” page, trends from different models are compared under the “Comps” page, details on the projections are accessed from the “Projections” drop-down menu (“Assumptions”, “Past projections”, “Retro projections”, and “Results” pages), and key inputs and outputs are accessed from “Tables” drop-down menu (“Inputs”, “Settings”, “Outputs” pages). The plots and tables included in the dashboard are similar to those typically presented at assessment meetings and in research documents, however, there are two key benefits of this approach over the </w:t>
+        <w:t xml:space="preserve">projections”, “Retro projections”, and “Results” pages), and key inputs and outputs are accessed from “Tables” drop-down menu (“Inputs”, “Settings”, “Outputs” pages). The plots and tables included in the dashboard are similar to those typically presented at assessment meetings and in research documents, however, there are two key benefits of this approach over the </w:t>
       </w:r>
       <w:r>
         <w:rPr>
@@ -1506,11 +1501,7 @@
         <w:t>modus operandi</w:t>
       </w:r>
       <w:r>
-        <w:t xml:space="preserve"> of producing static documents and slides: 1) interactive plots nested in a dashboard permit relatively easy and efficient access to the details as it replaces scrolling through tens, if not hundreds, of pages or slides with mouse-clicks across pages holding data-rich illustrations (i.e. both broader patterns and finer details in the data are accessible via zooming and tooltips); and, 2) the automated nature of the dashboard circumvents the monotonous, time-consuming and </w:t>
-      </w:r>
-      <w:r>
-        <w:lastRenderedPageBreak/>
-        <w:t xml:space="preserve">error-prone task of copying and pasting figures, tables and values into documents and slides. Both benefits expedite the process of exploring a range of model configurations as the automated output facilitate </w:t>
+        <w:t xml:space="preserve"> of producing static documents and slides: 1) interactive plots nested in a dashboard permit relatively easy and efficient access to the details as it replaces scrolling through tens, if not hundreds, of pages or slides with mouse-clicks across pages holding data-rich illustrations (i.e. both broader patterns and finer details in the data are accessible via zooming and tooltips); and, 2) the automated nature of the dashboard circumvents the monotonous, time-consuming and error-prone task of copying and pasting figures, tables and values into documents and slides. Both benefits expedite the process of exploring a range of model configurations as the automated output facilitate </w:t>
       </w:r>
       <w:del w:id="115" w:author="Lewis, Keith" w:date="2019-09-18T13:41:00Z">
         <w:r>
@@ -1840,6 +1831,7 @@
       </w:r>
       <w:ins w:id="138" w:author="Lewis, Keith" w:date="2019-09-18T13:47:00Z">
         <w:r>
+          <w:lastRenderedPageBreak/>
           <w:t xml:space="preserve">approach </w:t>
         </w:r>
       </w:ins>
@@ -1901,11 +1893,7 @@
         </w:r>
       </w:ins>
       <w:r>
-        <w:t xml:space="preserve">s such, participants can assess the results and diagnostics at their leisure. Specific experience with the tools used to generate the </w:t>
-      </w:r>
-      <w:r>
-        <w:lastRenderedPageBreak/>
-        <w:t>results are not required to constructively and critically review of the results presented in the dashboard.</w:t>
+        <w:t>s such, participants can assess the results and diagnostics at their leisure. Specific experience with the tools used to generate the results are not required to constructively and critically review of the results presented in the dashboard.</w:t>
       </w:r>
     </w:p>
     <w:p>
@@ -1964,6 +1952,7 @@
       </w:pPr>
       <w:bookmarkStart w:id="153" w:name="acknowledgements"/>
       <w:r>
+        <w:lastRenderedPageBreak/>
         <w:t>Acknowledgements</w:t>
       </w:r>
       <w:bookmarkEnd w:id="153"/>
@@ -1973,11 +1962,7 @@
         <w:pStyle w:val="FirstParagraph"/>
       </w:pPr>
       <w:r>
-        <w:t xml:space="preserve">We thank the numerous colleagues and participants of various stakeholder and stock assessment meetings who encouraged us to further develop these interactive visualization tools, and </w:t>
-      </w:r>
-      <w:r>
-        <w:lastRenderedPageBreak/>
-        <w:t>especially those who took the time to make suggestions on how to make them more accessible and useful. We are also grateful for the constructive feedback from Gary Carvalho, Kelli Johnson, Colin Millar and two anonymous reviewers.</w:t>
+        <w:t>We thank the numerous colleagues and participants of various stakeholder and stock assessment meetings who encouraged us to further develop these interactive visualization tools, and especially those who took the time to make suggestions on how to make them more accessible and useful. We are also grateful for the constructive feedback from Gary Carvalho, Kelli Johnson, Colin Millar and two anonymous reviewers.</w:t>
       </w:r>
     </w:p>
     <w:p>
@@ -2207,6 +2192,7 @@
       <w:bookmarkStart w:id="159" w:name="ref-banks2011"/>
       <w:bookmarkEnd w:id="158"/>
       <w:r>
+        <w:lastRenderedPageBreak/>
         <w:t xml:space="preserve">Banks, D. (2011). Reproducible research: A range of response. </w:t>
       </w:r>
       <w:r>
@@ -2263,7 +2249,6 @@
       <w:bookmarkStart w:id="161" w:name="ref-chang2018b"/>
       <w:bookmarkEnd w:id="160"/>
       <w:r>
-        <w:lastRenderedPageBreak/>
         <w:t xml:space="preserve">Chang, W., &amp; Borges Ribeiro, B. (2018). </w:t>
       </w:r>
       <w:r>
@@ -2437,7 +2422,11 @@
       <w:bookmarkStart w:id="167" w:name="ref-fournier2012"/>
       <w:bookmarkEnd w:id="166"/>
       <w:r>
-        <w:t xml:space="preserve">Fournier, D. A., Skaug, H. J., Ancheta, J., Ianelli, J., Magnusson, A., Maunder, M. N., … Sibert, J. (2012). AD model builder: Using automatic differentiation for statistical inference of highly parameterized complex nonlinear models. </w:t>
+        <w:t xml:space="preserve">Fournier, D. A., Skaug, H. J., Ancheta, J., Ianelli, J., Magnusson, A., Maunder, M. N., … Sibert, J. (2012). AD model builder: Using automatic differentiation for statistical inference of </w:t>
+      </w:r>
+      <w:r>
+        <w:lastRenderedPageBreak/>
+        <w:t xml:space="preserve">highly parameterized complex nonlinear models. </w:t>
       </w:r>
       <w:r>
         <w:rPr>
@@ -2529,7 +2518,6 @@
       <w:bookmarkStart w:id="170" w:name="ref-hampton2013"/>
       <w:bookmarkEnd w:id="169"/>
       <w:r>
-        <w:lastRenderedPageBreak/>
         <w:t xml:space="preserve">Hampton, S. E., Strasser, C. A., Tewksbury, J. J., Gram, W. K., Budden, A. E., Batcheller, A. L., … Porter, J. H. (2013). Big data and the future of ecology. </w:t>
       </w:r>
       <w:r>
@@ -2669,6 +2657,7 @@
       <w:bookmarkStart w:id="175" w:name="ref-leek2015b"/>
       <w:bookmarkEnd w:id="174"/>
       <w:r>
+        <w:lastRenderedPageBreak/>
         <w:t xml:space="preserve">Leek, J. T., &amp; Peng, R. D. (2015a). Reproducible research can still be wrong: Adopting a prevention approach. </w:t>
       </w:r>
       <w:r>
@@ -2753,7 +2742,6 @@
       <w:bookmarkStart w:id="178" w:name="ref-lewis2018"/>
       <w:bookmarkEnd w:id="177"/>
       <w:r>
-        <w:lastRenderedPageBreak/>
         <w:t xml:space="preserve">Lewis, K. P., Vander Wal, E., &amp; Fifield, D. A. (2018). Wildlife biology, big data, and reproducible research. </w:t>
       </w:r>
       <w:r>
@@ -2894,6 +2882,7 @@
       <w:bookmarkStart w:id="183" w:name="ref-R"/>
       <w:bookmarkEnd w:id="182"/>
       <w:r>
+        <w:lastRenderedPageBreak/>
         <w:t xml:space="preserve">R Core Team. (2017). </w:t>
       </w:r>
       <w:r>
@@ -2994,7 +2983,6 @@
       <w:bookmarkStart w:id="187" w:name="ref-smith1981"/>
       <w:bookmarkEnd w:id="186"/>
       <w:r>
-        <w:lastRenderedPageBreak/>
         <w:t xml:space="preserve">Smith, S., &amp; Somerton, G. (1981). </w:t>
       </w:r>
       <w:r>
@@ -3143,7 +3131,7 @@
       </w:r>
     </w:p>
   </w:comment>
-  <w:comment w:id="19" w:author="Lewis, Keith" w:date="2019-09-18T13:19:00Z" w:initials="LK">
+  <w:comment w:id="20" w:author="Lewis, Keith" w:date="2019-09-18T13:19:00Z" w:initials="LK">
     <w:p>
       <w:pPr>
         <w:pStyle w:val="CommentText"/>

</xml_diff>